<commit_message>
done thru page 7 of week 9 Coding assignment
</commit_message>
<xml_diff>
--- a/BE-Promineo-Tech/Week-09-JDBC/Research.docx
+++ b/BE-Promineo-Tech/Week-09-JDBC/Research.docx
@@ -5,53 +5,510 @@
     <w:p>
       <w:pPr>
         <w:pStyle w:val="NormalWeb"/>
-        <w:shd w:val="clear" w:color="auto" w:fill="FFFFFF"/>
-        <w:spacing w:before="0" w:beforeAutospacing="0"/>
-        <w:rPr>
-          <w:rFonts w:ascii="Open Sans" w:hAnsi="Open Sans" w:cs="Open Sans"/>
-          <w:color w:val="21252A"/>
-        </w:rPr>
-      </w:pPr>
-      <w:r>
-        <w:rPr>
-          <w:rFonts w:ascii="Open Sans" w:hAnsi="Open Sans" w:cs="Open Sans"/>
-          <w:color w:val="21252A"/>
-        </w:rPr>
-        <w:t xml:space="preserve">1. What are ten different data </w:t>
-      </w:r>
-      <w:proofErr w:type="gramStart"/>
-      <w:r>
-        <w:rPr>
-          <w:rFonts w:ascii="Open Sans" w:hAnsi="Open Sans" w:cs="Open Sans"/>
-          <w:color w:val="21252A"/>
-        </w:rPr>
-        <w:t>types</w:t>
-      </w:r>
-      <w:proofErr w:type="gramEnd"/>
-      <w:r>
-        <w:rPr>
-          <w:rFonts w:ascii="Open Sans" w:hAnsi="Open Sans" w:cs="Open Sans"/>
-          <w:color w:val="21252A"/>
-        </w:rPr>
-        <w:t xml:space="preserve"> MySQL provides?</w:t>
-      </w:r>
-    </w:p>
-    <w:p>
-      <w:pPr>
-        <w:pStyle w:val="NormalWeb"/>
-        <w:shd w:val="clear" w:color="auto" w:fill="FFFFFF"/>
-        <w:spacing w:before="0" w:beforeAutospacing="0"/>
-        <w:rPr>
-          <w:rFonts w:ascii="Open Sans" w:hAnsi="Open Sans" w:cs="Open Sans"/>
-          <w:color w:val="21252A"/>
-        </w:rPr>
-      </w:pPr>
-      <w:r>
-        <w:rPr>
-          <w:rFonts w:ascii="Open Sans" w:hAnsi="Open Sans" w:cs="Open Sans"/>
-          <w:color w:val="21252A"/>
-        </w:rPr>
-        <w:t>2. How is each data type you described used, and what makes it unique?</w:t>
+        <w:numPr>
+          <w:ilvl w:val="0"/>
+          <w:numId w:val="1"/>
+        </w:numPr>
+        <w:shd w:val="clear" w:color="auto" w:fill="FFFFFF"/>
+        <w:spacing w:before="0" w:beforeAutospacing="0"/>
+        <w:rPr>
+          <w:rFonts w:ascii="Open Sans" w:hAnsi="Open Sans" w:cs="Open Sans"/>
+          <w:color w:val="21252A"/>
+        </w:rPr>
+      </w:pPr>
+      <w:r>
+        <w:rPr>
+          <w:rFonts w:ascii="Open Sans" w:hAnsi="Open Sans" w:cs="Open Sans"/>
+          <w:color w:val="21252A"/>
+        </w:rPr>
+        <w:t>What are ten different data types MySQL provides?</w:t>
+      </w:r>
+    </w:p>
+    <w:p>
+      <w:pPr>
+        <w:pStyle w:val="NormalWeb"/>
+        <w:numPr>
+          <w:ilvl w:val="0"/>
+          <w:numId w:val="2"/>
+        </w:numPr>
+        <w:shd w:val="clear" w:color="auto" w:fill="FFFFFF"/>
+        <w:spacing w:before="0" w:beforeAutospacing="0"/>
+        <w:rPr>
+          <w:rFonts w:ascii="Open Sans" w:hAnsi="Open Sans" w:cs="Open Sans"/>
+          <w:color w:val="21252A"/>
+        </w:rPr>
+      </w:pPr>
+      <w:r>
+        <w:rPr>
+          <w:rFonts w:ascii="Open Sans" w:hAnsi="Open Sans" w:cs="Open Sans"/>
+          <w:color w:val="21252A"/>
+        </w:rPr>
+        <w:t>Char</w:t>
+      </w:r>
+    </w:p>
+    <w:p>
+      <w:pPr>
+        <w:pStyle w:val="NormalWeb"/>
+        <w:numPr>
+          <w:ilvl w:val="0"/>
+          <w:numId w:val="2"/>
+        </w:numPr>
+        <w:shd w:val="clear" w:color="auto" w:fill="FFFFFF"/>
+        <w:spacing w:before="0" w:beforeAutospacing="0"/>
+        <w:rPr>
+          <w:rFonts w:ascii="Open Sans" w:hAnsi="Open Sans" w:cs="Open Sans"/>
+          <w:color w:val="21252A"/>
+        </w:rPr>
+      </w:pPr>
+      <w:r>
+        <w:rPr>
+          <w:rFonts w:ascii="Open Sans" w:hAnsi="Open Sans" w:cs="Open Sans"/>
+          <w:color w:val="21252A"/>
+        </w:rPr>
+        <w:t>Varchar</w:t>
+      </w:r>
+    </w:p>
+    <w:p>
+      <w:pPr>
+        <w:pStyle w:val="NormalWeb"/>
+        <w:numPr>
+          <w:ilvl w:val="0"/>
+          <w:numId w:val="2"/>
+        </w:numPr>
+        <w:shd w:val="clear" w:color="auto" w:fill="FFFFFF"/>
+        <w:spacing w:before="0" w:beforeAutospacing="0"/>
+        <w:rPr>
+          <w:rFonts w:ascii="Open Sans" w:hAnsi="Open Sans" w:cs="Open Sans"/>
+          <w:color w:val="21252A"/>
+        </w:rPr>
+      </w:pPr>
+      <w:r>
+        <w:rPr>
+          <w:rFonts w:ascii="Open Sans" w:hAnsi="Open Sans" w:cs="Open Sans"/>
+          <w:color w:val="21252A"/>
+        </w:rPr>
+        <w:t>Binary</w:t>
+      </w:r>
+    </w:p>
+    <w:p>
+      <w:pPr>
+        <w:pStyle w:val="NormalWeb"/>
+        <w:numPr>
+          <w:ilvl w:val="0"/>
+          <w:numId w:val="2"/>
+        </w:numPr>
+        <w:shd w:val="clear" w:color="auto" w:fill="FFFFFF"/>
+        <w:spacing w:before="0" w:beforeAutospacing="0"/>
+        <w:rPr>
+          <w:rFonts w:ascii="Open Sans" w:hAnsi="Open Sans" w:cs="Open Sans"/>
+          <w:color w:val="21252A"/>
+        </w:rPr>
+      </w:pPr>
+      <w:r>
+        <w:rPr>
+          <w:rFonts w:ascii="Open Sans" w:hAnsi="Open Sans" w:cs="Open Sans"/>
+          <w:color w:val="21252A"/>
+        </w:rPr>
+        <w:t>Text</w:t>
+      </w:r>
+    </w:p>
+    <w:p>
+      <w:pPr>
+        <w:pStyle w:val="NormalWeb"/>
+        <w:numPr>
+          <w:ilvl w:val="0"/>
+          <w:numId w:val="2"/>
+        </w:numPr>
+        <w:shd w:val="clear" w:color="auto" w:fill="FFFFFF"/>
+        <w:spacing w:before="0" w:beforeAutospacing="0"/>
+        <w:rPr>
+          <w:rFonts w:ascii="Open Sans" w:hAnsi="Open Sans" w:cs="Open Sans"/>
+          <w:color w:val="21252A"/>
+        </w:rPr>
+      </w:pPr>
+      <w:r>
+        <w:rPr>
+          <w:rFonts w:ascii="Open Sans" w:hAnsi="Open Sans" w:cs="Open Sans"/>
+          <w:color w:val="21252A"/>
+        </w:rPr>
+        <w:t>Blob</w:t>
+      </w:r>
+    </w:p>
+    <w:p>
+      <w:pPr>
+        <w:pStyle w:val="NormalWeb"/>
+        <w:numPr>
+          <w:ilvl w:val="0"/>
+          <w:numId w:val="2"/>
+        </w:numPr>
+        <w:shd w:val="clear" w:color="auto" w:fill="FFFFFF"/>
+        <w:spacing w:before="0" w:beforeAutospacing="0"/>
+        <w:rPr>
+          <w:rFonts w:ascii="Open Sans" w:hAnsi="Open Sans" w:cs="Open Sans"/>
+          <w:color w:val="21252A"/>
+        </w:rPr>
+      </w:pPr>
+      <w:r>
+        <w:rPr>
+          <w:rFonts w:ascii="Open Sans" w:hAnsi="Open Sans" w:cs="Open Sans"/>
+          <w:color w:val="21252A"/>
+        </w:rPr>
+        <w:t>Date</w:t>
+      </w:r>
+    </w:p>
+    <w:p>
+      <w:pPr>
+        <w:pStyle w:val="NormalWeb"/>
+        <w:numPr>
+          <w:ilvl w:val="0"/>
+          <w:numId w:val="2"/>
+        </w:numPr>
+        <w:shd w:val="clear" w:color="auto" w:fill="FFFFFF"/>
+        <w:spacing w:before="0" w:beforeAutospacing="0"/>
+        <w:rPr>
+          <w:rFonts w:ascii="Open Sans" w:hAnsi="Open Sans" w:cs="Open Sans"/>
+          <w:color w:val="21252A"/>
+        </w:rPr>
+      </w:pPr>
+      <w:r>
+        <w:rPr>
+          <w:rFonts w:ascii="Open Sans" w:hAnsi="Open Sans" w:cs="Open Sans"/>
+          <w:color w:val="21252A"/>
+        </w:rPr>
+        <w:t>DateTime</w:t>
+      </w:r>
+    </w:p>
+    <w:p>
+      <w:pPr>
+        <w:pStyle w:val="NormalWeb"/>
+        <w:numPr>
+          <w:ilvl w:val="0"/>
+          <w:numId w:val="2"/>
+        </w:numPr>
+        <w:shd w:val="clear" w:color="auto" w:fill="FFFFFF"/>
+        <w:spacing w:before="0" w:beforeAutospacing="0"/>
+        <w:rPr>
+          <w:rFonts w:ascii="Open Sans" w:hAnsi="Open Sans" w:cs="Open Sans"/>
+          <w:color w:val="21252A"/>
+        </w:rPr>
+      </w:pPr>
+      <w:r>
+        <w:rPr>
+          <w:rFonts w:ascii="Open Sans" w:hAnsi="Open Sans" w:cs="Open Sans"/>
+          <w:color w:val="21252A"/>
+        </w:rPr>
+        <w:t>Boolean</w:t>
+      </w:r>
+    </w:p>
+    <w:p>
+      <w:pPr>
+        <w:pStyle w:val="NormalWeb"/>
+        <w:numPr>
+          <w:ilvl w:val="0"/>
+          <w:numId w:val="2"/>
+        </w:numPr>
+        <w:shd w:val="clear" w:color="auto" w:fill="FFFFFF"/>
+        <w:spacing w:before="0" w:beforeAutospacing="0"/>
+        <w:rPr>
+          <w:rFonts w:ascii="Open Sans" w:hAnsi="Open Sans" w:cs="Open Sans"/>
+          <w:color w:val="21252A"/>
+        </w:rPr>
+      </w:pPr>
+      <w:r>
+        <w:rPr>
+          <w:rFonts w:ascii="Open Sans" w:hAnsi="Open Sans" w:cs="Open Sans"/>
+          <w:color w:val="21252A"/>
+        </w:rPr>
+        <w:t>Int</w:t>
+      </w:r>
+    </w:p>
+    <w:p>
+      <w:pPr>
+        <w:pStyle w:val="NormalWeb"/>
+        <w:numPr>
+          <w:ilvl w:val="0"/>
+          <w:numId w:val="2"/>
+        </w:numPr>
+        <w:shd w:val="clear" w:color="auto" w:fill="FFFFFF"/>
+        <w:spacing w:before="0" w:beforeAutospacing="0"/>
+        <w:rPr>
+          <w:rFonts w:ascii="Open Sans" w:hAnsi="Open Sans" w:cs="Open Sans"/>
+          <w:color w:val="21252A"/>
+        </w:rPr>
+      </w:pPr>
+      <w:r>
+        <w:rPr>
+          <w:rFonts w:ascii="Open Sans" w:hAnsi="Open Sans" w:cs="Open Sans"/>
+          <w:color w:val="21252A"/>
+        </w:rPr>
+        <w:t>Double</w:t>
+      </w:r>
+    </w:p>
+    <w:p>
+      <w:pPr>
+        <w:pStyle w:val="NormalWeb"/>
+        <w:shd w:val="clear" w:color="auto" w:fill="FFFFFF"/>
+        <w:spacing w:before="0" w:beforeAutospacing="0"/>
+        <w:rPr>
+          <w:rFonts w:ascii="Open Sans" w:hAnsi="Open Sans" w:cs="Open Sans"/>
+          <w:color w:val="21252A"/>
+        </w:rPr>
+      </w:pPr>
+      <w:r>
+        <w:rPr>
+          <w:rFonts w:ascii="Open Sans" w:hAnsi="Open Sans" w:cs="Open Sans"/>
+          <w:color w:val="21252A"/>
+        </w:rPr>
+        <w:t xml:space="preserve">From </w:t>
+      </w:r>
+      <w:r>
+        <w:rPr>
+          <w:rFonts w:ascii="Open Sans" w:hAnsi="Open Sans" w:cs="Open Sans"/>
+          <w:color w:val="21252A"/>
+        </w:rPr>
+        <w:t>https://www.w3schools.com/mysql/mysql_datatypes.asp</w:t>
+      </w:r>
+    </w:p>
+    <w:p>
+      <w:pPr>
+        <w:pStyle w:val="NormalWeb"/>
+        <w:numPr>
+          <w:ilvl w:val="0"/>
+          <w:numId w:val="1"/>
+        </w:numPr>
+        <w:shd w:val="clear" w:color="auto" w:fill="FFFFFF"/>
+        <w:spacing w:before="0" w:beforeAutospacing="0"/>
+        <w:rPr>
+          <w:rFonts w:ascii="Open Sans" w:hAnsi="Open Sans" w:cs="Open Sans"/>
+          <w:color w:val="21252A"/>
+        </w:rPr>
+      </w:pPr>
+      <w:r>
+        <w:rPr>
+          <w:rFonts w:ascii="Open Sans" w:hAnsi="Open Sans" w:cs="Open Sans"/>
+          <w:color w:val="21252A"/>
+        </w:rPr>
+        <w:t>How is each data type you described used, and what makes it unique?</w:t>
+      </w:r>
+    </w:p>
+    <w:p>
+      <w:pPr>
+        <w:pStyle w:val="NormalWeb"/>
+        <w:numPr>
+          <w:ilvl w:val="0"/>
+          <w:numId w:val="3"/>
+        </w:numPr>
+        <w:shd w:val="clear" w:color="auto" w:fill="FFFFFF"/>
+        <w:spacing w:before="0" w:beforeAutospacing="0"/>
+        <w:rPr>
+          <w:rFonts w:ascii="Open Sans" w:hAnsi="Open Sans" w:cs="Open Sans"/>
+          <w:color w:val="21252A"/>
+        </w:rPr>
+      </w:pPr>
+      <w:r>
+        <w:rPr>
+          <w:rFonts w:ascii="Open Sans" w:hAnsi="Open Sans" w:cs="Open Sans"/>
+          <w:color w:val="21252A"/>
+        </w:rPr>
+        <w:t>Char is a fixed length string… can be used when the exact length of text is known, such as a state abbreviation or zipcode</w:t>
+      </w:r>
+    </w:p>
+    <w:p>
+      <w:pPr>
+        <w:pStyle w:val="NormalWeb"/>
+        <w:numPr>
+          <w:ilvl w:val="0"/>
+          <w:numId w:val="3"/>
+        </w:numPr>
+        <w:shd w:val="clear" w:color="auto" w:fill="FFFFFF"/>
+        <w:spacing w:before="0" w:beforeAutospacing="0"/>
+        <w:rPr>
+          <w:rFonts w:ascii="Open Sans" w:hAnsi="Open Sans" w:cs="Open Sans"/>
+          <w:color w:val="21252A"/>
+        </w:rPr>
+      </w:pPr>
+      <w:r>
+        <w:rPr>
+          <w:rFonts w:ascii="Open Sans" w:hAnsi="Open Sans" w:cs="Open Sans"/>
+          <w:color w:val="21252A"/>
+        </w:rPr>
+        <w:t>Varchar is a variable length string… can be used to store first or last names when the length for each person would be different.</w:t>
+      </w:r>
+    </w:p>
+    <w:p>
+      <w:pPr>
+        <w:pStyle w:val="NormalWeb"/>
+        <w:numPr>
+          <w:ilvl w:val="0"/>
+          <w:numId w:val="3"/>
+        </w:numPr>
+        <w:shd w:val="clear" w:color="auto" w:fill="FFFFFF"/>
+        <w:spacing w:before="0" w:beforeAutospacing="0"/>
+        <w:rPr>
+          <w:rFonts w:ascii="Open Sans" w:hAnsi="Open Sans" w:cs="Open Sans"/>
+          <w:color w:val="21252A"/>
+        </w:rPr>
+      </w:pPr>
+      <w:r>
+        <w:rPr>
+          <w:rFonts w:ascii="Open Sans" w:hAnsi="Open Sans" w:cs="Open Sans"/>
+          <w:color w:val="21252A"/>
+        </w:rPr>
+        <w:t>Binary, similar to CHAR but it stores binary byte strings</w:t>
+      </w:r>
+    </w:p>
+    <w:p>
+      <w:pPr>
+        <w:pStyle w:val="NormalWeb"/>
+        <w:numPr>
+          <w:ilvl w:val="0"/>
+          <w:numId w:val="3"/>
+        </w:numPr>
+        <w:shd w:val="clear" w:color="auto" w:fill="FFFFFF"/>
+        <w:spacing w:before="0" w:beforeAutospacing="0"/>
+        <w:rPr>
+          <w:rFonts w:ascii="Open Sans" w:hAnsi="Open Sans" w:cs="Open Sans"/>
+          <w:color w:val="21252A"/>
+        </w:rPr>
+      </w:pPr>
+      <w:r>
+        <w:rPr>
+          <w:rFonts w:ascii="Open Sans" w:hAnsi="Open Sans" w:cs="Open Sans"/>
+          <w:color w:val="21252A"/>
+        </w:rPr>
+        <w:t>Text holds a string with a max length of 65,535 bytes</w:t>
+      </w:r>
+    </w:p>
+    <w:p>
+      <w:pPr>
+        <w:pStyle w:val="NormalWeb"/>
+        <w:numPr>
+          <w:ilvl w:val="0"/>
+          <w:numId w:val="3"/>
+        </w:numPr>
+        <w:shd w:val="clear" w:color="auto" w:fill="FFFFFF"/>
+        <w:spacing w:before="0" w:beforeAutospacing="0"/>
+        <w:rPr>
+          <w:rFonts w:ascii="Open Sans" w:hAnsi="Open Sans" w:cs="Open Sans"/>
+          <w:color w:val="21252A"/>
+        </w:rPr>
+      </w:pPr>
+      <w:r>
+        <w:rPr>
+          <w:rFonts w:ascii="Open Sans" w:hAnsi="Open Sans" w:cs="Open Sans"/>
+          <w:color w:val="21252A"/>
+        </w:rPr>
+        <w:t>Blob – Binary Large Objects holds 65,535 bytes of data</w:t>
+      </w:r>
+    </w:p>
+    <w:p>
+      <w:pPr>
+        <w:pStyle w:val="NormalWeb"/>
+        <w:numPr>
+          <w:ilvl w:val="0"/>
+          <w:numId w:val="3"/>
+        </w:numPr>
+        <w:shd w:val="clear" w:color="auto" w:fill="FFFFFF"/>
+        <w:spacing w:before="0" w:beforeAutospacing="0"/>
+        <w:rPr>
+          <w:rFonts w:ascii="Open Sans" w:hAnsi="Open Sans" w:cs="Open Sans"/>
+          <w:color w:val="21252A"/>
+        </w:rPr>
+      </w:pPr>
+      <w:r>
+        <w:rPr>
+          <w:rFonts w:ascii="Open Sans" w:hAnsi="Open Sans" w:cs="Open Sans"/>
+          <w:color w:val="21252A"/>
+        </w:rPr>
+        <w:t>Date – Holds Date values</w:t>
+      </w:r>
+    </w:p>
+    <w:p>
+      <w:pPr>
+        <w:pStyle w:val="NormalWeb"/>
+        <w:numPr>
+          <w:ilvl w:val="0"/>
+          <w:numId w:val="3"/>
+        </w:numPr>
+        <w:shd w:val="clear" w:color="auto" w:fill="FFFFFF"/>
+        <w:spacing w:before="0" w:beforeAutospacing="0"/>
+        <w:rPr>
+          <w:rFonts w:ascii="Open Sans" w:hAnsi="Open Sans" w:cs="Open Sans"/>
+          <w:color w:val="21252A"/>
+        </w:rPr>
+      </w:pPr>
+      <w:r>
+        <w:rPr>
+          <w:rFonts w:ascii="Open Sans" w:hAnsi="Open Sans" w:cs="Open Sans"/>
+          <w:color w:val="21252A"/>
+        </w:rPr>
+        <w:t>DateTime – holds Date along with Time</w:t>
+      </w:r>
+    </w:p>
+    <w:p>
+      <w:pPr>
+        <w:pStyle w:val="NormalWeb"/>
+        <w:numPr>
+          <w:ilvl w:val="0"/>
+          <w:numId w:val="3"/>
+        </w:numPr>
+        <w:shd w:val="clear" w:color="auto" w:fill="FFFFFF"/>
+        <w:spacing w:before="0" w:beforeAutospacing="0"/>
+        <w:rPr>
+          <w:rFonts w:ascii="Open Sans" w:hAnsi="Open Sans" w:cs="Open Sans"/>
+          <w:color w:val="21252A"/>
+        </w:rPr>
+      </w:pPr>
+      <w:r>
+        <w:rPr>
+          <w:rFonts w:ascii="Open Sans" w:hAnsi="Open Sans" w:cs="Open Sans"/>
+          <w:color w:val="21252A"/>
+        </w:rPr>
+        <w:t>Boolean – 0 is false and 1 is True</w:t>
+      </w:r>
+    </w:p>
+    <w:p>
+      <w:pPr>
+        <w:pStyle w:val="NormalWeb"/>
+        <w:numPr>
+          <w:ilvl w:val="0"/>
+          <w:numId w:val="3"/>
+        </w:numPr>
+        <w:shd w:val="clear" w:color="auto" w:fill="FFFFFF"/>
+        <w:spacing w:before="0" w:beforeAutospacing="0"/>
+        <w:rPr>
+          <w:rFonts w:ascii="Open Sans" w:hAnsi="Open Sans" w:cs="Open Sans"/>
+          <w:color w:val="21252A"/>
+        </w:rPr>
+      </w:pPr>
+      <w:r>
+        <w:rPr>
+          <w:rFonts w:ascii="Open Sans" w:hAnsi="Open Sans" w:cs="Open Sans"/>
+          <w:color w:val="21252A"/>
+        </w:rPr>
+        <w:t>Int - A medium Integer with a +/- range of 2147483647</w:t>
+      </w:r>
+    </w:p>
+    <w:p>
+      <w:pPr>
+        <w:pStyle w:val="NormalWeb"/>
+        <w:numPr>
+          <w:ilvl w:val="0"/>
+          <w:numId w:val="3"/>
+        </w:numPr>
+        <w:shd w:val="clear" w:color="auto" w:fill="FFFFFF"/>
+        <w:spacing w:before="0" w:beforeAutospacing="0"/>
+        <w:rPr>
+          <w:rFonts w:ascii="Open Sans" w:hAnsi="Open Sans" w:cs="Open Sans"/>
+          <w:color w:val="21252A"/>
+        </w:rPr>
+      </w:pPr>
+      <w:r>
+        <w:rPr>
+          <w:rFonts w:ascii="Open Sans" w:hAnsi="Open Sans" w:cs="Open Sans"/>
+          <w:color w:val="21252A"/>
+        </w:rPr>
+        <w:t>Double – A floating point number.  When specifying, specify the total number of digits and then the number of digits after the decimal.</w:t>
       </w:r>
     </w:p>
     <w:p>
@@ -72,7 +529,11 @@
         <w:t>3. What is your favorite thing you learned this week?</w:t>
       </w:r>
     </w:p>
-    <w:p/>
+    <w:p>
+      <w:r>
+        <w:t>How to prevent SQL Injection.</w:t>
+      </w:r>
+    </w:p>
     <w:sectPr>
       <w:pgSz w:w="12240" w:h="15840"/>
       <w:pgMar w:top="1440" w:right="1440" w:bottom="1440" w:left="1440" w:header="720" w:footer="720" w:gutter="0"/>
@@ -81,6 +542,335 @@
     </w:sectPr>
   </w:body>
 </w:document>
+</file>
+
+<file path=word/numbering.xml><?xml version="1.0" encoding="utf-8"?>
+<w:numbering xmlns:wpc="http://schemas.microsoft.com/office/word/2010/wordprocessingCanvas" xmlns:cx="http://schemas.microsoft.com/office/drawing/2014/chartex" xmlns:cx1="http://schemas.microsoft.com/office/drawing/2015/9/8/chartex" xmlns:cx2="http://schemas.microsoft.com/office/drawing/2015/10/21/chartex" xmlns:cx3="http://schemas.microsoft.com/office/drawing/2016/5/9/chartex" xmlns:cx4="http://schemas.microsoft.com/office/drawing/2016/5/10/chartex" xmlns:cx5="http://schemas.microsoft.com/office/drawing/2016/5/11/chartex" xmlns:cx6="http://schemas.microsoft.com/office/drawing/2016/5/12/chartex" xmlns:cx7="http://schemas.microsoft.com/office/drawing/2016/5/13/chartex" xmlns:cx8="http://schemas.microsoft.com/office/drawing/2016/5/14/chartex" xmlns:mc="http://schemas.openxmlformats.org/markup-compatibility/2006" xmlns:aink="http://schemas.microsoft.com/office/drawing/2016/ink" xmlns:am3d="http://schemas.microsoft.com/office/drawing/2017/model3d" xmlns:o="urn:schemas-microsoft-com:office:office" xmlns:oel="http://schemas.microsoft.com/office/2019/extlst" xmlns:r="http://schemas.openxmlformats.org/officeDocument/2006/relationships" xmlns:m="http://schemas.openxmlformats.org/officeDocument/2006/math" xmlns:v="urn:schemas-microsoft-com:vml" xmlns:wp14="http://schemas.microsoft.com/office/word/2010/wordprocessingDrawing" xmlns:wp="http://schemas.openxmlformats.org/drawingml/2006/wordprocessingDrawing" xmlns:w10="urn:schemas-microsoft-com:office:word" xmlns:w="http://schemas.openxmlformats.org/wordprocessingml/2006/main" xmlns:w14="http://schemas.microsoft.com/office/word/2010/wordml" xmlns:w15="http://schemas.microsoft.com/office/word/2012/wordml" xmlns:w16cex="http://schemas.microsoft.com/office/word/2018/wordml/cex" xmlns:w16cid="http://schemas.microsoft.com/office/word/2016/wordml/cid" xmlns:w16="http://schemas.microsoft.com/office/word/2018/wordml" xmlns:w16sdtdh="http://schemas.microsoft.com/office/word/2020/wordml/sdtdatahash" xmlns:w16se="http://schemas.microsoft.com/office/word/2015/wordml/symex" xmlns:wpg="http://schemas.microsoft.com/office/word/2010/wordprocessingGroup" xmlns:wpi="http://schemas.microsoft.com/office/word/2010/wordprocessingInk" xmlns:wne="http://schemas.microsoft.com/office/word/2006/wordml" xmlns:wps="http://schemas.microsoft.com/office/word/2010/wordprocessingShape" mc:Ignorable="w14 w15 w16se w16cid w16 w16cex w16sdtdh wp14">
+  <w:abstractNum w:abstractNumId="0" w15:restartNumberingAfterBreak="0">
+    <w:nsid w:val="3DF07335"/>
+    <w:multiLevelType w:val="hybridMultilevel"/>
+    <w:tmpl w:val="2018A410"/>
+    <w:lvl w:ilvl="0" w:tplc="04090001">
+      <w:start w:val="1"/>
+      <w:numFmt w:val="bullet"/>
+      <w:lvlText w:val=""/>
+      <w:lvlJc w:val="left"/>
+      <w:pPr>
+        <w:ind w:left="1440" w:hanging="360"/>
+      </w:pPr>
+      <w:rPr>
+        <w:rFonts w:ascii="Symbol" w:hAnsi="Symbol" w:hint="default"/>
+      </w:rPr>
+    </w:lvl>
+    <w:lvl w:ilvl="1" w:tplc="04090003" w:tentative="1">
+      <w:start w:val="1"/>
+      <w:numFmt w:val="bullet"/>
+      <w:lvlText w:val="o"/>
+      <w:lvlJc w:val="left"/>
+      <w:pPr>
+        <w:ind w:left="2160" w:hanging="360"/>
+      </w:pPr>
+      <w:rPr>
+        <w:rFonts w:ascii="Courier New" w:hAnsi="Courier New" w:cs="Courier New" w:hint="default"/>
+      </w:rPr>
+    </w:lvl>
+    <w:lvl w:ilvl="2" w:tplc="04090005" w:tentative="1">
+      <w:start w:val="1"/>
+      <w:numFmt w:val="bullet"/>
+      <w:lvlText w:val=""/>
+      <w:lvlJc w:val="left"/>
+      <w:pPr>
+        <w:ind w:left="2880" w:hanging="360"/>
+      </w:pPr>
+      <w:rPr>
+        <w:rFonts w:ascii="Wingdings" w:hAnsi="Wingdings" w:hint="default"/>
+      </w:rPr>
+    </w:lvl>
+    <w:lvl w:ilvl="3" w:tplc="04090001" w:tentative="1">
+      <w:start w:val="1"/>
+      <w:numFmt w:val="bullet"/>
+      <w:lvlText w:val=""/>
+      <w:lvlJc w:val="left"/>
+      <w:pPr>
+        <w:ind w:left="3600" w:hanging="360"/>
+      </w:pPr>
+      <w:rPr>
+        <w:rFonts w:ascii="Symbol" w:hAnsi="Symbol" w:hint="default"/>
+      </w:rPr>
+    </w:lvl>
+    <w:lvl w:ilvl="4" w:tplc="04090003" w:tentative="1">
+      <w:start w:val="1"/>
+      <w:numFmt w:val="bullet"/>
+      <w:lvlText w:val="o"/>
+      <w:lvlJc w:val="left"/>
+      <w:pPr>
+        <w:ind w:left="4320" w:hanging="360"/>
+      </w:pPr>
+      <w:rPr>
+        <w:rFonts w:ascii="Courier New" w:hAnsi="Courier New" w:cs="Courier New" w:hint="default"/>
+      </w:rPr>
+    </w:lvl>
+    <w:lvl w:ilvl="5" w:tplc="04090005" w:tentative="1">
+      <w:start w:val="1"/>
+      <w:numFmt w:val="bullet"/>
+      <w:lvlText w:val=""/>
+      <w:lvlJc w:val="left"/>
+      <w:pPr>
+        <w:ind w:left="5040" w:hanging="360"/>
+      </w:pPr>
+      <w:rPr>
+        <w:rFonts w:ascii="Wingdings" w:hAnsi="Wingdings" w:hint="default"/>
+      </w:rPr>
+    </w:lvl>
+    <w:lvl w:ilvl="6" w:tplc="04090001" w:tentative="1">
+      <w:start w:val="1"/>
+      <w:numFmt w:val="bullet"/>
+      <w:lvlText w:val=""/>
+      <w:lvlJc w:val="left"/>
+      <w:pPr>
+        <w:ind w:left="5760" w:hanging="360"/>
+      </w:pPr>
+      <w:rPr>
+        <w:rFonts w:ascii="Symbol" w:hAnsi="Symbol" w:hint="default"/>
+      </w:rPr>
+    </w:lvl>
+    <w:lvl w:ilvl="7" w:tplc="04090003" w:tentative="1">
+      <w:start w:val="1"/>
+      <w:numFmt w:val="bullet"/>
+      <w:lvlText w:val="o"/>
+      <w:lvlJc w:val="left"/>
+      <w:pPr>
+        <w:ind w:left="6480" w:hanging="360"/>
+      </w:pPr>
+      <w:rPr>
+        <w:rFonts w:ascii="Courier New" w:hAnsi="Courier New" w:cs="Courier New" w:hint="default"/>
+      </w:rPr>
+    </w:lvl>
+    <w:lvl w:ilvl="8" w:tplc="04090005" w:tentative="1">
+      <w:start w:val="1"/>
+      <w:numFmt w:val="bullet"/>
+      <w:lvlText w:val=""/>
+      <w:lvlJc w:val="left"/>
+      <w:pPr>
+        <w:ind w:left="7200" w:hanging="360"/>
+      </w:pPr>
+      <w:rPr>
+        <w:rFonts w:ascii="Wingdings" w:hAnsi="Wingdings" w:hint="default"/>
+      </w:rPr>
+    </w:lvl>
+  </w:abstractNum>
+  <w:abstractNum w:abstractNumId="1" w15:restartNumberingAfterBreak="0">
+    <w:nsid w:val="3FEF6A54"/>
+    <w:multiLevelType w:val="hybridMultilevel"/>
+    <w:tmpl w:val="D8F248E4"/>
+    <w:lvl w:ilvl="0" w:tplc="04090001">
+      <w:start w:val="1"/>
+      <w:numFmt w:val="bullet"/>
+      <w:lvlText w:val=""/>
+      <w:lvlJc w:val="left"/>
+      <w:pPr>
+        <w:ind w:left="1440" w:hanging="360"/>
+      </w:pPr>
+      <w:rPr>
+        <w:rFonts w:ascii="Symbol" w:hAnsi="Symbol" w:hint="default"/>
+      </w:rPr>
+    </w:lvl>
+    <w:lvl w:ilvl="1" w:tplc="04090003" w:tentative="1">
+      <w:start w:val="1"/>
+      <w:numFmt w:val="bullet"/>
+      <w:lvlText w:val="o"/>
+      <w:lvlJc w:val="left"/>
+      <w:pPr>
+        <w:ind w:left="2160" w:hanging="360"/>
+      </w:pPr>
+      <w:rPr>
+        <w:rFonts w:ascii="Courier New" w:hAnsi="Courier New" w:cs="Courier New" w:hint="default"/>
+      </w:rPr>
+    </w:lvl>
+    <w:lvl w:ilvl="2" w:tplc="04090005" w:tentative="1">
+      <w:start w:val="1"/>
+      <w:numFmt w:val="bullet"/>
+      <w:lvlText w:val=""/>
+      <w:lvlJc w:val="left"/>
+      <w:pPr>
+        <w:ind w:left="2880" w:hanging="360"/>
+      </w:pPr>
+      <w:rPr>
+        <w:rFonts w:ascii="Wingdings" w:hAnsi="Wingdings" w:hint="default"/>
+      </w:rPr>
+    </w:lvl>
+    <w:lvl w:ilvl="3" w:tplc="04090001" w:tentative="1">
+      <w:start w:val="1"/>
+      <w:numFmt w:val="bullet"/>
+      <w:lvlText w:val=""/>
+      <w:lvlJc w:val="left"/>
+      <w:pPr>
+        <w:ind w:left="3600" w:hanging="360"/>
+      </w:pPr>
+      <w:rPr>
+        <w:rFonts w:ascii="Symbol" w:hAnsi="Symbol" w:hint="default"/>
+      </w:rPr>
+    </w:lvl>
+    <w:lvl w:ilvl="4" w:tplc="04090003" w:tentative="1">
+      <w:start w:val="1"/>
+      <w:numFmt w:val="bullet"/>
+      <w:lvlText w:val="o"/>
+      <w:lvlJc w:val="left"/>
+      <w:pPr>
+        <w:ind w:left="4320" w:hanging="360"/>
+      </w:pPr>
+      <w:rPr>
+        <w:rFonts w:ascii="Courier New" w:hAnsi="Courier New" w:cs="Courier New" w:hint="default"/>
+      </w:rPr>
+    </w:lvl>
+    <w:lvl w:ilvl="5" w:tplc="04090005" w:tentative="1">
+      <w:start w:val="1"/>
+      <w:numFmt w:val="bullet"/>
+      <w:lvlText w:val=""/>
+      <w:lvlJc w:val="left"/>
+      <w:pPr>
+        <w:ind w:left="5040" w:hanging="360"/>
+      </w:pPr>
+      <w:rPr>
+        <w:rFonts w:ascii="Wingdings" w:hAnsi="Wingdings" w:hint="default"/>
+      </w:rPr>
+    </w:lvl>
+    <w:lvl w:ilvl="6" w:tplc="04090001" w:tentative="1">
+      <w:start w:val="1"/>
+      <w:numFmt w:val="bullet"/>
+      <w:lvlText w:val=""/>
+      <w:lvlJc w:val="left"/>
+      <w:pPr>
+        <w:ind w:left="5760" w:hanging="360"/>
+      </w:pPr>
+      <w:rPr>
+        <w:rFonts w:ascii="Symbol" w:hAnsi="Symbol" w:hint="default"/>
+      </w:rPr>
+    </w:lvl>
+    <w:lvl w:ilvl="7" w:tplc="04090003" w:tentative="1">
+      <w:start w:val="1"/>
+      <w:numFmt w:val="bullet"/>
+      <w:lvlText w:val="o"/>
+      <w:lvlJc w:val="left"/>
+      <w:pPr>
+        <w:ind w:left="6480" w:hanging="360"/>
+      </w:pPr>
+      <w:rPr>
+        <w:rFonts w:ascii="Courier New" w:hAnsi="Courier New" w:cs="Courier New" w:hint="default"/>
+      </w:rPr>
+    </w:lvl>
+    <w:lvl w:ilvl="8" w:tplc="04090005" w:tentative="1">
+      <w:start w:val="1"/>
+      <w:numFmt w:val="bullet"/>
+      <w:lvlText w:val=""/>
+      <w:lvlJc w:val="left"/>
+      <w:pPr>
+        <w:ind w:left="7200" w:hanging="360"/>
+      </w:pPr>
+      <w:rPr>
+        <w:rFonts w:ascii="Wingdings" w:hAnsi="Wingdings" w:hint="default"/>
+      </w:rPr>
+    </w:lvl>
+  </w:abstractNum>
+  <w:abstractNum w:abstractNumId="2" w15:restartNumberingAfterBreak="0">
+    <w:nsid w:val="664118FD"/>
+    <w:multiLevelType w:val="hybridMultilevel"/>
+    <w:tmpl w:val="7CAEB1EE"/>
+    <w:lvl w:ilvl="0" w:tplc="0409000F">
+      <w:start w:val="1"/>
+      <w:numFmt w:val="decimal"/>
+      <w:lvlText w:val="%1."/>
+      <w:lvlJc w:val="left"/>
+      <w:pPr>
+        <w:ind w:left="720" w:hanging="360"/>
+      </w:pPr>
+      <w:rPr>
+        <w:rFonts w:hint="default"/>
+      </w:rPr>
+    </w:lvl>
+    <w:lvl w:ilvl="1" w:tplc="04090019" w:tentative="1">
+      <w:start w:val="1"/>
+      <w:numFmt w:val="lowerLetter"/>
+      <w:lvlText w:val="%2."/>
+      <w:lvlJc w:val="left"/>
+      <w:pPr>
+        <w:ind w:left="1440" w:hanging="360"/>
+      </w:pPr>
+    </w:lvl>
+    <w:lvl w:ilvl="2" w:tplc="0409001B" w:tentative="1">
+      <w:start w:val="1"/>
+      <w:numFmt w:val="lowerRoman"/>
+      <w:lvlText w:val="%3."/>
+      <w:lvlJc w:val="right"/>
+      <w:pPr>
+        <w:ind w:left="2160" w:hanging="180"/>
+      </w:pPr>
+    </w:lvl>
+    <w:lvl w:ilvl="3" w:tplc="0409000F" w:tentative="1">
+      <w:start w:val="1"/>
+      <w:numFmt w:val="decimal"/>
+      <w:lvlText w:val="%4."/>
+      <w:lvlJc w:val="left"/>
+      <w:pPr>
+        <w:ind w:left="2880" w:hanging="360"/>
+      </w:pPr>
+    </w:lvl>
+    <w:lvl w:ilvl="4" w:tplc="04090019" w:tentative="1">
+      <w:start w:val="1"/>
+      <w:numFmt w:val="lowerLetter"/>
+      <w:lvlText w:val="%5."/>
+      <w:lvlJc w:val="left"/>
+      <w:pPr>
+        <w:ind w:left="3600" w:hanging="360"/>
+      </w:pPr>
+    </w:lvl>
+    <w:lvl w:ilvl="5" w:tplc="0409001B" w:tentative="1">
+      <w:start w:val="1"/>
+      <w:numFmt w:val="lowerRoman"/>
+      <w:lvlText w:val="%6."/>
+      <w:lvlJc w:val="right"/>
+      <w:pPr>
+        <w:ind w:left="4320" w:hanging="180"/>
+      </w:pPr>
+    </w:lvl>
+    <w:lvl w:ilvl="6" w:tplc="0409000F" w:tentative="1">
+      <w:start w:val="1"/>
+      <w:numFmt w:val="decimal"/>
+      <w:lvlText w:val="%7."/>
+      <w:lvlJc w:val="left"/>
+      <w:pPr>
+        <w:ind w:left="5040" w:hanging="360"/>
+      </w:pPr>
+    </w:lvl>
+    <w:lvl w:ilvl="7" w:tplc="04090019" w:tentative="1">
+      <w:start w:val="1"/>
+      <w:numFmt w:val="lowerLetter"/>
+      <w:lvlText w:val="%8."/>
+      <w:lvlJc w:val="left"/>
+      <w:pPr>
+        <w:ind w:left="5760" w:hanging="360"/>
+      </w:pPr>
+    </w:lvl>
+    <w:lvl w:ilvl="8" w:tplc="0409001B" w:tentative="1">
+      <w:start w:val="1"/>
+      <w:numFmt w:val="lowerRoman"/>
+      <w:lvlText w:val="%9."/>
+      <w:lvlJc w:val="right"/>
+      <w:pPr>
+        <w:ind w:left="6480" w:hanging="180"/>
+      </w:pPr>
+    </w:lvl>
+  </w:abstractNum>
+  <w:num w:numId="1" w16cid:durableId="366099240">
+    <w:abstractNumId w:val="2"/>
+  </w:num>
+  <w:num w:numId="2" w16cid:durableId="352345295">
+    <w:abstractNumId w:val="1"/>
+  </w:num>
+  <w:num w:numId="3" w16cid:durableId="1738942357">
+    <w:abstractNumId w:val="0"/>
+  </w:num>
+</w:numbering>
 </file>
 
 <file path=word/styles.xml><?xml version="1.0" encoding="utf-8"?>

</xml_diff>